<commit_message>
adicionando exercicio da aulaoito sobre listas
</commit_message>
<xml_diff>
--- a/ProjetosDeAlgoritmosI/listaAtividades01/aula02 - atividade 2022.docx
+++ b/ProjetosDeAlgoritmosI/listaAtividades01/aula02 - atividade 2022.docx
@@ -1350,9 +1350,16 @@
             <w:rFonts w:ascii="Times New Roman" w:hAnsi="Times New Roman"/>
             <w:sz w:val="20"/>
           </w:rPr>
-          <w:t>https://replit.com/@Ujordany/caracter#main.cpp</w:t>
+          <w:t>https://replit.com/@usuario-01/atividade1-Aimee-Jordany-1?from=notifications#main.cpp</w:t>
         </w:r>
       </w:hyperlink>
+      <w:r>
+        <w:rPr>
+          <w:rFonts w:ascii="Times New Roman" w:hAnsi="Times New Roman"/>
+          <w:sz w:val="20"/>
+        </w:rPr>
+        <w:t xml:space="preserve"> </w:t>
+      </w:r>
       <w:r>
         <w:rPr>
           <w:rFonts w:ascii="Times New Roman" w:hAnsi="Times New Roman"/>
@@ -1578,7 +1585,7 @@
             <w:sz w:val="20"/>
             <w:szCs w:val="20"/>
           </w:rPr>
-          <w:t>https://replit.com/@Ujordany/caracter#main.cpp</w:t>
+          <w:t>https://replit.com/@usuario-01/atividade1-Aimee-Jordany-1?from=notifications#main.cpp</w:t>
         </w:r>
       </w:hyperlink>
       <w:r>
@@ -1908,7 +1915,7 @@
             <w:sz w:val="20"/>
             <w:szCs w:val="20"/>
           </w:rPr>
-          <w:t>https://replit.com/@Ujordany/caracter#main.cpp</w:t>
+          <w:t>https://replit.com/@usuario-01/atividade1-Aimee-Jordany-1?from=notifications#main.cpp</w:t>
         </w:r>
       </w:hyperlink>
       <w:r>
@@ -1918,16 +1925,6 @@
         </w:rPr>
         <w:t xml:space="preserve"> </w:t>
       </w:r>
-    </w:p>
-    <w:p>
-      <w:pPr>
-        <w:ind w:left="708"/>
-        <w:jc w:val="both"/>
-        <w:rPr>
-          <w:sz w:val="20"/>
-          <w:szCs w:val="20"/>
-        </w:rPr>
-      </w:pPr>
     </w:p>
     <w:p>
       <w:pPr>

</xml_diff>